<commit_message>
First draft of the GitHub HowTo is complete.
</commit_message>
<xml_diff>
--- a/Documentation/GitHubHowTo.docx
+++ b/Documentation/GitHubHowTo.docx
@@ -861,7 +861,6 @@
       <w:r>
         <w:t xml:space="preserve">a </w:t>
       </w:r>
-      <w:proofErr w:type="spellStart"/>
       <w:r>
         <w:t>G</w:t>
       </w:r>
@@ -872,11 +871,7 @@
         <w:t>H</w:t>
       </w:r>
       <w:r>
-        <w:t>ub</w:t>
-      </w:r>
-      <w:proofErr w:type="spellEnd"/>
-      <w:r>
-        <w:t xml:space="preserve"> repository</w:t>
+        <w:t>ub repository</w:t>
       </w:r>
       <w:bookmarkEnd w:id="0"/>
     </w:p>
@@ -953,15 +948,7 @@
         <w:t>D</w:t>
       </w:r>
       <w:r>
-        <w:t xml:space="preserve">ownload </w:t>
-      </w:r>
-      <w:proofErr w:type="spellStart"/>
-      <w:r>
-        <w:t>GitHub</w:t>
-      </w:r>
-      <w:proofErr w:type="spellEnd"/>
-      <w:r>
-        <w:t>:</w:t>
+        <w:t>ownload GitHub:</w:t>
       </w:r>
       <w:bookmarkEnd w:id="2"/>
     </w:p>
@@ -1030,15 +1017,7 @@
         <w:ind w:left="1080"/>
       </w:pPr>
       <w:r>
-        <w:t xml:space="preserve">Download </w:t>
-      </w:r>
-      <w:proofErr w:type="spellStart"/>
-      <w:r>
-        <w:t>GitHub</w:t>
-      </w:r>
-      <w:proofErr w:type="spellEnd"/>
-      <w:r>
-        <w:t xml:space="preserve"> (GUI </w:t>
+        <w:t xml:space="preserve">Download GitHub (GUI </w:t>
       </w:r>
       <w:r>
         <w:t>or</w:t>
@@ -1084,15 +1063,7 @@
         <w:ind w:left="1080"/>
       </w:pPr>
       <w:r>
-        <w:t xml:space="preserve">Ask </w:t>
-      </w:r>
-      <w:proofErr w:type="spellStart"/>
-      <w:r>
-        <w:t>Kimi</w:t>
-      </w:r>
-      <w:proofErr w:type="spellEnd"/>
-      <w:r>
-        <w:t xml:space="preserve"> to add you as a collaborator.</w:t>
+        <w:t>Ask Kimi to add you as a collaborator.</w:t>
       </w:r>
     </w:p>
     <w:p>
@@ -1117,21 +1088,9 @@
       <w:pPr>
         <w:ind w:left="1080" w:firstLine="720"/>
       </w:pPr>
-      <w:proofErr w:type="spellStart"/>
-      <w:proofErr w:type="gramStart"/>
-      <w:r>
-        <w:t>kaoyama</w:t>
-      </w:r>
-      <w:proofErr w:type="spellEnd"/>
-      <w:r>
-        <w:t>/</w:t>
-      </w:r>
-      <w:proofErr w:type="spellStart"/>
-      <w:r>
-        <w:t>MCMProject</w:t>
-      </w:r>
-      <w:proofErr w:type="spellEnd"/>
-      <w:proofErr w:type="gramEnd"/>
+      <w:r>
+        <w:t>kaoyama/MCMProject</w:t>
+      </w:r>
     </w:p>
     <w:p>
       <w:pPr>
@@ -1151,15 +1110,7 @@
         <w:t>Clone</w:t>
       </w:r>
       <w:r>
-        <w:t xml:space="preserve"> the repository to your machine; there should be a </w:t>
-      </w:r>
-      <w:proofErr w:type="spellStart"/>
-      <w:r>
-        <w:t>GitHub</w:t>
-      </w:r>
-      <w:proofErr w:type="spellEnd"/>
-      <w:r>
-        <w:t xml:space="preserve"> directory that it will be cloned to.</w:t>
+        <w:t xml:space="preserve"> the repository to your machine; there should be a GitHub directory that it will be cloned to.</w:t>
       </w:r>
     </w:p>
     <w:p>
@@ -1193,15 +1144,7 @@
         <w:ind w:left="720"/>
       </w:pPr>
       <w:r>
-        <w:t xml:space="preserve">You can modify the content of any file in the repository. If you make changes or remove a file that you didn’t mean to, you can do </w:t>
-      </w:r>
-      <w:proofErr w:type="gramStart"/>
-      <w:r>
-        <w:t>a revert</w:t>
-      </w:r>
-      <w:proofErr w:type="gramEnd"/>
-      <w:r>
-        <w:t>.</w:t>
+        <w:t>You can modify the content of any file in the repository. If you make changes or remove a file that you didn’t mean to, you can do a revert.</w:t>
       </w:r>
     </w:p>
     <w:p>
@@ -1214,15 +1157,7 @@
         <w:ind w:left="720"/>
       </w:pPr>
       <w:r>
-        <w:t xml:space="preserve">The following command will </w:t>
-      </w:r>
-      <w:proofErr w:type="gramStart"/>
-      <w:r>
-        <w:t>revert</w:t>
-      </w:r>
-      <w:proofErr w:type="gramEnd"/>
-      <w:r>
-        <w:t xml:space="preserve"> your working copy, all the changes you’ve made, to the most recent commit.</w:t>
+        <w:t>The following command will revert your working copy, all the changes you’ve made, to the most recent commit.</w:t>
       </w:r>
     </w:p>
     <w:p>
@@ -1239,130 +1174,137 @@
           <w:szCs w:val="20"/>
         </w:rPr>
       </w:pPr>
-      <w:proofErr w:type="spellStart"/>
       <w:r>
         <w:rPr>
           <w:rFonts w:ascii="Courier New" w:hAnsi="Courier New" w:cs="Courier New"/>
           <w:sz w:val="20"/>
           <w:szCs w:val="20"/>
         </w:rPr>
-        <w:t>Git</w:t>
-      </w:r>
-      <w:proofErr w:type="spellEnd"/>
-      <w:r>
+        <w:t xml:space="preserve">Git reset --hard HEAD </w:t>
+      </w:r>
+    </w:p>
+    <w:p>
+      <w:pPr>
+        <w:ind w:left="360"/>
+      </w:pPr>
+    </w:p>
+    <w:p>
+      <w:pPr>
+        <w:pStyle w:val="Heading2"/>
+        <w:ind w:left="360"/>
+      </w:pPr>
+      <w:bookmarkStart w:id="6" w:name="_Toc342140627"/>
+      <w:r>
+        <w:t>Add Files to GitHub</w:t>
+      </w:r>
+      <w:bookmarkEnd w:id="6"/>
+    </w:p>
+    <w:p/>
+    <w:p>
+      <w:pPr>
+        <w:ind w:left="720"/>
+      </w:pPr>
+      <w:r>
+        <w:t>If you want to add new files to your local GitHub repository use the following command in the GitHub bash command window:</w:t>
+      </w:r>
+    </w:p>
+    <w:p>
+      <w:pPr>
+        <w:ind w:left="720"/>
         <w:rPr>
           <w:rFonts w:ascii="Courier New" w:hAnsi="Courier New" w:cs="Courier New"/>
           <w:sz w:val="20"/>
           <w:szCs w:val="20"/>
         </w:rPr>
-        <w:t xml:space="preserve"> reset --hard HEAD </w:t>
-      </w:r>
-    </w:p>
-    <w:p>
-      <w:pPr>
-        <w:ind w:left="360"/>
-      </w:pPr>
-    </w:p>
-    <w:p>
-      <w:pPr>
-        <w:pStyle w:val="Heading2"/>
-        <w:ind w:left="360"/>
-      </w:pPr>
-      <w:bookmarkStart w:id="6" w:name="_Toc342140627"/>
-      <w:r>
-        <w:t xml:space="preserve">Add Files to </w:t>
-      </w:r>
-      <w:proofErr w:type="spellStart"/>
-      <w:r>
-        <w:t>GitHub</w:t>
-      </w:r>
-      <w:bookmarkEnd w:id="6"/>
-      <w:proofErr w:type="spellEnd"/>
-    </w:p>
-    <w:p/>
-    <w:p>
-      <w:pPr>
-        <w:ind w:left="720"/>
-      </w:pPr>
-      <w:r>
-        <w:t xml:space="preserve">If you want to add new files to your local </w:t>
-      </w:r>
-      <w:proofErr w:type="spellStart"/>
-      <w:r>
-        <w:t>GitHub</w:t>
-      </w:r>
-      <w:proofErr w:type="spellEnd"/>
-      <w:r>
-        <w:t xml:space="preserve"> repository use the following command in the </w:t>
-      </w:r>
-      <w:proofErr w:type="spellStart"/>
-      <w:r>
-        <w:t>GitHub</w:t>
-      </w:r>
-      <w:proofErr w:type="spellEnd"/>
-      <w:r>
-        <w:t xml:space="preserve"> bash command window:</w:t>
-      </w:r>
-    </w:p>
-    <w:p>
-      <w:pPr>
-        <w:ind w:left="720"/>
+      </w:pPr>
+    </w:p>
+    <w:p>
+      <w:pPr>
+        <w:ind w:left="720" w:firstLine="360"/>
         <w:rPr>
           <w:rFonts w:ascii="Courier New" w:hAnsi="Courier New" w:cs="Courier New"/>
           <w:sz w:val="20"/>
           <w:szCs w:val="20"/>
         </w:rPr>
       </w:pPr>
-    </w:p>
-    <w:p>
-      <w:pPr>
-        <w:ind w:left="720" w:firstLine="360"/>
+      <w:r>
         <w:rPr>
           <w:rFonts w:ascii="Courier New" w:hAnsi="Courier New" w:cs="Courier New"/>
           <w:sz w:val="20"/>
           <w:szCs w:val="20"/>
         </w:rPr>
-      </w:pPr>
-      <w:proofErr w:type="spellStart"/>
-      <w:proofErr w:type="gramStart"/>
-      <w:r>
+        <w:t>git add fileName1 fileName2 …</w:t>
+      </w:r>
+    </w:p>
+    <w:p>
+      <w:pPr>
+        <w:pStyle w:val="Heading2"/>
+        <w:ind w:left="360"/>
+      </w:pPr>
+      <w:bookmarkStart w:id="7" w:name="_Toc342140628"/>
+      <w:r>
+        <w:lastRenderedPageBreak/>
+        <w:t>Delet</w:t>
+      </w:r>
+      <w:r>
+        <w:t>e Files from GitHub</w:t>
+      </w:r>
+      <w:bookmarkEnd w:id="7"/>
+    </w:p>
+    <w:p>
+      <w:pPr>
+        <w:ind w:left="360"/>
+      </w:pPr>
+    </w:p>
+    <w:p>
+      <w:pPr>
+        <w:ind w:left="720"/>
+      </w:pPr>
+      <w:r>
+        <w:t>In order to remove a file from the GitHub repository use the following command:</w:t>
+      </w:r>
+    </w:p>
+    <w:p>
+      <w:pPr>
+        <w:ind w:left="720"/>
+      </w:pPr>
+    </w:p>
+    <w:p>
+      <w:pPr>
+        <w:ind w:left="720" w:firstLine="360"/>
         <w:rPr>
           <w:rFonts w:ascii="Courier New" w:hAnsi="Courier New" w:cs="Courier New"/>
           <w:sz w:val="20"/>
           <w:szCs w:val="20"/>
         </w:rPr>
-        <w:t>git</w:t>
-      </w:r>
-      <w:proofErr w:type="spellEnd"/>
-      <w:proofErr w:type="gramEnd"/>
+      </w:pPr>
       <w:r>
         <w:rPr>
           <w:rFonts w:ascii="Courier New" w:hAnsi="Courier New" w:cs="Courier New"/>
           <w:sz w:val="20"/>
           <w:szCs w:val="20"/>
         </w:rPr>
-        <w:t xml:space="preserve"> add fileName1 fileName2 …</w:t>
-      </w:r>
+        <w:t>git rm fileName1 fileName2 …</w:t>
+      </w:r>
+    </w:p>
+    <w:p>
+      <w:pPr>
+        <w:ind w:left="360"/>
+      </w:pPr>
     </w:p>
     <w:p>
       <w:pPr>
         <w:pStyle w:val="Heading2"/>
         <w:ind w:left="360"/>
       </w:pPr>
-      <w:bookmarkStart w:id="7" w:name="_Toc342140628"/>
-      <w:r>
-        <w:lastRenderedPageBreak/>
-        <w:t>Delet</w:t>
-      </w:r>
-      <w:r>
-        <w:t xml:space="preserve">e Files from </w:t>
-      </w:r>
-      <w:proofErr w:type="spellStart"/>
-      <w:r>
-        <w:t>GitHub</w:t>
-      </w:r>
-      <w:bookmarkEnd w:id="7"/>
-      <w:proofErr w:type="spellEnd"/>
+      <w:bookmarkStart w:id="8" w:name="_Toc342140629"/>
+      <w:r>
+        <w:t>Updating Working Copy</w:t>
+      </w:r>
+      <w:bookmarkEnd w:id="8"/>
+      <w:r>
+        <w:t xml:space="preserve"> </w:t>
+      </w:r>
     </w:p>
     <w:p>
       <w:pPr>
@@ -1374,15 +1316,7 @@
         <w:ind w:left="720"/>
       </w:pPr>
       <w:r>
-        <w:t xml:space="preserve">In order to remove a file from the </w:t>
-      </w:r>
-      <w:proofErr w:type="spellStart"/>
-      <w:r>
-        <w:t>GitHub</w:t>
-      </w:r>
-      <w:proofErr w:type="spellEnd"/>
-      <w:r>
-        <w:t xml:space="preserve"> repository use the following command:</w:t>
+        <w:t>Before you make any changes and before you commit any changes you need to update your working copy.</w:t>
       </w:r>
     </w:p>
     <w:p>
@@ -1392,108 +1326,61 @@
     </w:p>
     <w:p>
       <w:pPr>
-        <w:ind w:left="720" w:firstLine="360"/>
+        <w:ind w:left="720"/>
+      </w:pPr>
+      <w:r>
+        <w:t>From the GitHub bash command line type:</w:t>
+      </w:r>
+    </w:p>
+    <w:p>
+      <w:pPr>
+        <w:ind w:left="1080"/>
         <w:rPr>
           <w:rFonts w:ascii="Courier New" w:hAnsi="Courier New" w:cs="Courier New"/>
           <w:sz w:val="20"/>
           <w:szCs w:val="20"/>
         </w:rPr>
       </w:pPr>
-      <w:proofErr w:type="spellStart"/>
-      <w:proofErr w:type="gramStart"/>
-      <w:r>
+    </w:p>
+    <w:p>
+      <w:pPr>
+        <w:ind w:left="1080"/>
         <w:rPr>
           <w:rFonts w:ascii="Courier New" w:hAnsi="Courier New" w:cs="Courier New"/>
           <w:sz w:val="20"/>
           <w:szCs w:val="20"/>
         </w:rPr>
-        <w:t>git</w:t>
-      </w:r>
-      <w:proofErr w:type="spellEnd"/>
-      <w:proofErr w:type="gramEnd"/>
+      </w:pPr>
       <w:r>
         <w:rPr>
           <w:rFonts w:ascii="Courier New" w:hAnsi="Courier New" w:cs="Courier New"/>
           <w:sz w:val="20"/>
           <w:szCs w:val="20"/>
         </w:rPr>
-        <w:t xml:space="preserve"> </w:t>
-      </w:r>
-      <w:proofErr w:type="spellStart"/>
-      <w:r>
+        <w:t>cd pathToGitHubDirectory/MCMProject</w:t>
+      </w:r>
+    </w:p>
+    <w:p>
+      <w:pPr>
+        <w:ind w:left="1080"/>
         <w:rPr>
           <w:rFonts w:ascii="Courier New" w:hAnsi="Courier New" w:cs="Courier New"/>
           <w:sz w:val="20"/>
           <w:szCs w:val="20"/>
         </w:rPr>
-        <w:t>rm</w:t>
-      </w:r>
-      <w:proofErr w:type="spellEnd"/>
+      </w:pPr>
       <w:r>
         <w:rPr>
           <w:rFonts w:ascii="Courier New" w:hAnsi="Courier New" w:cs="Courier New"/>
           <w:sz w:val="20"/>
           <w:szCs w:val="20"/>
         </w:rPr>
-        <w:t xml:space="preserve"> fileName1 fileName2 …</w:t>
-      </w:r>
-    </w:p>
-    <w:p>
-      <w:pPr>
-        <w:ind w:left="360"/>
-      </w:pPr>
-    </w:p>
-    <w:p>
-      <w:pPr>
-        <w:pStyle w:val="Heading2"/>
-        <w:ind w:left="360"/>
-      </w:pPr>
-      <w:bookmarkStart w:id="8" w:name="_Toc342140629"/>
-      <w:r>
-        <w:t>Updating Working Copy</w:t>
-      </w:r>
-      <w:bookmarkEnd w:id="8"/>
-      <w:r>
-        <w:t xml:space="preserve"> </w:t>
-      </w:r>
-    </w:p>
-    <w:p>
-      <w:pPr>
-        <w:ind w:left="360"/>
-      </w:pPr>
+        <w:t>git pull</w:t>
+      </w:r>
     </w:p>
     <w:p>
       <w:pPr>
         <w:ind w:left="720"/>
-      </w:pPr>
-      <w:r>
-        <w:t>Before you make any changes and before you commit any changes you need to update your working copy.</w:t>
-      </w:r>
-    </w:p>
-    <w:p>
-      <w:pPr>
-        <w:ind w:left="720"/>
-      </w:pPr>
-    </w:p>
-    <w:p>
-      <w:pPr>
-        <w:ind w:left="720"/>
-      </w:pPr>
-      <w:r>
-        <w:t xml:space="preserve">From the </w:t>
-      </w:r>
-      <w:proofErr w:type="spellStart"/>
-      <w:r>
-        <w:t>GitHub</w:t>
-      </w:r>
-      <w:proofErr w:type="spellEnd"/>
-      <w:r>
-        <w:t xml:space="preserve"> bash command line type:</w:t>
-      </w:r>
-    </w:p>
-    <w:p>
-      <w:pPr>
-        <w:ind w:left="1080"/>
         <w:rPr>
           <w:rFonts w:ascii="Courier New" w:hAnsi="Courier New" w:cs="Courier New"/>
           <w:sz w:val="20"/>
@@ -1503,23 +1390,117 @@
     </w:p>
     <w:p>
       <w:pPr>
-        <w:ind w:left="1080"/>
+        <w:ind w:left="720"/>
+        <w:rPr>
+          <w:rFonts w:cs="Times New Roman"/>
+        </w:rPr>
+      </w:pPr>
+      <w:r>
+        <w:rPr>
+          <w:rFonts w:cs="Times New Roman"/>
+        </w:rPr>
+        <w:t>O</w:t>
+      </w:r>
+      <w:r>
+        <w:rPr>
+          <w:rFonts w:cs="Times New Roman"/>
+        </w:rPr>
+        <w:t>r</w:t>
+      </w:r>
+    </w:p>
+    <w:p>
+      <w:pPr>
+        <w:ind w:left="720"/>
+      </w:pPr>
+    </w:p>
+    <w:p>
+      <w:pPr>
+        <w:ind w:left="720"/>
+      </w:pPr>
+      <w:r>
+        <w:t xml:space="preserve">From the GitHub GUI, </w:t>
+      </w:r>
+      <w:r>
+        <w:t xml:space="preserve">click on the </w:t>
+      </w:r>
+      <w:r>
+        <w:rPr>
+          <w:noProof/>
+        </w:rPr>
+        <w:drawing>
+          <wp:inline distT="0" distB="0" distL="0" distR="0" wp14:anchorId="3965A1D4" wp14:editId="0AFE279F">
+            <wp:extent cx="476250" cy="171450"/>
+            <wp:effectExtent l="0" t="0" r="0" b="0"/>
+            <wp:docPr id="2" name="Picture 2"/>
+            <wp:cNvGraphicFramePr>
+              <a:graphicFrameLocks xmlns:a="http://schemas.openxmlformats.org/drawingml/2006/main" noChangeAspect="1"/>
+            </wp:cNvGraphicFramePr>
+            <a:graphic xmlns:a="http://schemas.openxmlformats.org/drawingml/2006/main">
+              <a:graphicData uri="http://schemas.openxmlformats.org/drawingml/2006/picture">
+                <pic:pic xmlns:pic="http://schemas.openxmlformats.org/drawingml/2006/picture">
+                  <pic:nvPicPr>
+                    <pic:cNvPr id="0" name="Picture 2"/>
+                    <pic:cNvPicPr>
+                      <a:picLocks noChangeAspect="1" noChangeArrowheads="1"/>
+                    </pic:cNvPicPr>
+                  </pic:nvPicPr>
+                  <pic:blipFill>
+                    <a:blip r:embed="rId12">
+                      <a:extLst>
+                        <a:ext uri="{28A0092B-C50C-407E-A947-70E740481C1C}">
+                          <a14:useLocalDpi xmlns:a14="http://schemas.microsoft.com/office/drawing/2010/main" val="0"/>
+                        </a:ext>
+                      </a:extLst>
+                    </a:blip>
+                    <a:srcRect/>
+                    <a:stretch>
+                      <a:fillRect/>
+                    </a:stretch>
+                  </pic:blipFill>
+                  <pic:spPr bwMode="auto">
+                    <a:xfrm>
+                      <a:off x="0" y="0"/>
+                      <a:ext cx="476250" cy="171450"/>
+                    </a:xfrm>
+                    <a:prstGeom prst="rect">
+                      <a:avLst/>
+                    </a:prstGeom>
+                    <a:noFill/>
+                    <a:ln>
+                      <a:noFill/>
+                    </a:ln>
+                  </pic:spPr>
+                </pic:pic>
+              </a:graphicData>
+            </a:graphic>
+          </wp:inline>
+        </w:drawing>
+      </w:r>
+      <w:r>
+        <w:t xml:space="preserve"> button on the top of the window</w:t>
+      </w:r>
+      <w:r>
+        <w:t>,</w:t>
+      </w:r>
+      <w:r>
+        <w:t xml:space="preserve"> it has the same functionality as </w:t>
+      </w:r>
+      <w:r>
         <w:rPr>
           <w:rFonts w:ascii="Courier New" w:hAnsi="Courier New" w:cs="Courier New"/>
           <w:sz w:val="20"/>
           <w:szCs w:val="20"/>
         </w:rPr>
-      </w:pPr>
-      <w:proofErr w:type="gramStart"/>
+        <w:t>git pull</w:t>
+      </w:r>
       <w:r>
         <w:rPr>
           <w:rFonts w:ascii="Courier New" w:hAnsi="Courier New" w:cs="Courier New"/>
           <w:sz w:val="20"/>
           <w:szCs w:val="20"/>
         </w:rPr>
-        <w:t>cd</w:t>
-      </w:r>
-      <w:proofErr w:type="gramEnd"/>
+        <w:t>.</w:t>
+      </w:r>
       <w:r>
         <w:rPr>
           <w:rFonts w:ascii="Courier New" w:hAnsi="Courier New" w:cs="Courier New"/>
@@ -1528,157 +1509,122 @@
         </w:rPr>
         <w:t xml:space="preserve"> </w:t>
       </w:r>
-      <w:proofErr w:type="spellStart"/>
-      <w:r>
+      <w:r>
+        <w:rPr>
+          <w:rFonts w:cs="Times New Roman"/>
+        </w:rPr>
+        <w:t>(This applies before you have commit any changes)</w:t>
+      </w:r>
+    </w:p>
+    <w:p>
+      <w:pPr>
+        <w:pStyle w:val="Heading2"/>
+        <w:ind w:left="360"/>
+      </w:pPr>
+      <w:bookmarkStart w:id="9" w:name="_Toc342140630"/>
+      <w:r>
+        <w:t>Commit Changes</w:t>
+      </w:r>
+      <w:bookmarkEnd w:id="9"/>
+    </w:p>
+    <w:p>
+      <w:pPr>
+        <w:ind w:left="360"/>
+      </w:pPr>
+    </w:p>
+    <w:p>
+      <w:pPr>
+        <w:ind w:left="720"/>
+      </w:pPr>
+      <w:r>
+        <w:t>Once you have modified, added, and removed the appropriate files, you need to commit them to your local GitHub before you can sync them with the main repository. A commit message is mandatory.</w:t>
+      </w:r>
+    </w:p>
+    <w:p>
+      <w:pPr>
+        <w:ind w:left="720"/>
+      </w:pPr>
+    </w:p>
+    <w:p>
+      <w:pPr>
+        <w:ind w:left="720"/>
+      </w:pPr>
+      <w:r>
+        <w:t>To do this, type the commands:</w:t>
+      </w:r>
+    </w:p>
+    <w:p>
+      <w:pPr>
+        <w:ind w:left="720"/>
+      </w:pPr>
+    </w:p>
+    <w:p>
+      <w:pPr>
+        <w:ind w:left="1080"/>
         <w:rPr>
           <w:rFonts w:ascii="Courier New" w:hAnsi="Courier New" w:cs="Courier New"/>
           <w:sz w:val="20"/>
           <w:szCs w:val="20"/>
         </w:rPr>
-        <w:t>pathToGitHubDirectory</w:t>
-      </w:r>
-      <w:proofErr w:type="spellEnd"/>
+      </w:pPr>
       <w:r>
         <w:rPr>
           <w:rFonts w:ascii="Courier New" w:hAnsi="Courier New" w:cs="Courier New"/>
           <w:sz w:val="20"/>
           <w:szCs w:val="20"/>
         </w:rPr>
-        <w:t>/</w:t>
-      </w:r>
-      <w:proofErr w:type="spellStart"/>
-      <w:r>
+        <w:t>cd pathToGitHubDirectory/MCMProject</w:t>
+      </w:r>
+    </w:p>
+    <w:p>
+      <w:pPr>
+        <w:ind w:left="1080"/>
         <w:rPr>
           <w:rFonts w:ascii="Courier New" w:hAnsi="Courier New" w:cs="Courier New"/>
           <w:sz w:val="20"/>
           <w:szCs w:val="20"/>
         </w:rPr>
-        <w:t>MCMProject</w:t>
-      </w:r>
-      <w:proofErr w:type="spellEnd"/>
-    </w:p>
-    <w:p>
-      <w:pPr>
-        <w:ind w:left="1080"/>
+      </w:pPr>
+      <w:r>
         <w:rPr>
           <w:rFonts w:ascii="Courier New" w:hAnsi="Courier New" w:cs="Courier New"/>
           <w:sz w:val="20"/>
           <w:szCs w:val="20"/>
         </w:rPr>
-      </w:pPr>
-      <w:proofErr w:type="spellStart"/>
-      <w:proofErr w:type="gramStart"/>
+        <w:t>c</w:t>
+      </w:r>
       <w:r>
         <w:rPr>
           <w:rFonts w:ascii="Courier New" w:hAnsi="Courier New" w:cs="Courier New"/>
           <w:sz w:val="20"/>
           <w:szCs w:val="20"/>
         </w:rPr>
-        <w:t>git</w:t>
-      </w:r>
-      <w:proofErr w:type="spellEnd"/>
-      <w:proofErr w:type="gramEnd"/>
+        <w:t xml:space="preserve">ommit </w:t>
+      </w:r>
       <w:r>
         <w:rPr>
           <w:rFonts w:ascii="Courier New" w:hAnsi="Courier New" w:cs="Courier New"/>
           <w:sz w:val="20"/>
           <w:szCs w:val="20"/>
         </w:rPr>
-        <w:t xml:space="preserve"> pull</w:t>
-      </w:r>
-    </w:p>
-    <w:p>
-      <w:pPr>
+        <w:t>–</w:t>
+      </w:r>
+      <w:r>
         <w:rPr>
           <w:rFonts w:ascii="Courier New" w:hAnsi="Courier New" w:cs="Courier New"/>
           <w:sz w:val="20"/>
           <w:szCs w:val="20"/>
         </w:rPr>
-      </w:pPr>
-      <w:proofErr w:type="gramStart"/>
+        <w:t>m</w:t>
+      </w:r>
       <w:r>
         <w:rPr>
           <w:rFonts w:ascii="Courier New" w:hAnsi="Courier New" w:cs="Courier New"/>
           <w:sz w:val="20"/>
           <w:szCs w:val="20"/>
         </w:rPr>
-        <w:t>or</w:t>
-      </w:r>
-      <w:proofErr w:type="gramEnd"/>
-    </w:p>
-    <w:p/>
-    <w:p>
-      <w:r>
-        <w:t xml:space="preserve">From the </w:t>
-      </w:r>
-      <w:proofErr w:type="spellStart"/>
-      <w:r>
-        <w:t>GitHub</w:t>
-      </w:r>
-      <w:proofErr w:type="spellEnd"/>
-      <w:r>
-        <w:t xml:space="preserve"> GUI, there is a button on the top of the window that says “sync,” it has the same functionality as </w:t>
-      </w:r>
-      <w:proofErr w:type="spellStart"/>
-      <w:r>
-        <w:t>git</w:t>
-      </w:r>
-      <w:proofErr w:type="spellEnd"/>
-      <w:r>
-        <w:t xml:space="preserve"> pull</w:t>
-      </w:r>
-      <w:bookmarkStart w:id="9" w:name="_GoBack"/>
-      <w:bookmarkEnd w:id="9"/>
-    </w:p>
-    <w:p>
-      <w:pPr>
-        <w:pStyle w:val="Heading2"/>
-        <w:ind w:left="360"/>
-      </w:pPr>
-      <w:bookmarkStart w:id="10" w:name="_Toc342140630"/>
-      <w:r>
-        <w:t>Commit Changes</w:t>
-      </w:r>
-      <w:bookmarkEnd w:id="10"/>
-    </w:p>
-    <w:p>
-      <w:pPr>
-        <w:ind w:left="360"/>
-      </w:pPr>
-    </w:p>
-    <w:p>
-      <w:pPr>
-        <w:ind w:left="720"/>
-      </w:pPr>
-      <w:r>
-        <w:t xml:space="preserve">Once you have modified, added, and removed the appropriate files, you need to commit them to your local </w:t>
-      </w:r>
-      <w:proofErr w:type="spellStart"/>
-      <w:r>
-        <w:t>GitHub</w:t>
-      </w:r>
-      <w:proofErr w:type="spellEnd"/>
-      <w:r>
-        <w:t xml:space="preserve"> before you can sync them with the main repository. A commit message is mandatory.</w:t>
-      </w:r>
-    </w:p>
-    <w:p>
-      <w:pPr>
-        <w:ind w:left="720"/>
-      </w:pPr>
-    </w:p>
-    <w:p>
-      <w:pPr>
-        <w:ind w:left="720"/>
-      </w:pPr>
-      <w:r>
-        <w:t>To do this, type the commands:</w:t>
-      </w:r>
-    </w:p>
-    <w:p>
-      <w:pPr>
-        <w:ind w:left="720"/>
-      </w:pPr>
+        <w:t xml:space="preserve"> “commit message, description of changes made.”</w:t>
+      </w:r>
     </w:p>
     <w:p>
       <w:pPr>
@@ -1689,216 +1635,114 @@
           <w:szCs w:val="20"/>
         </w:rPr>
       </w:pPr>
-      <w:proofErr w:type="gramStart"/>
-      <w:r>
+    </w:p>
+    <w:p>
+      <w:pPr>
+        <w:ind w:left="720"/>
+        <w:rPr>
+          <w:rFonts w:cs="Times New Roman"/>
+        </w:rPr>
+      </w:pPr>
+      <w:r>
+        <w:rPr>
+          <w:rFonts w:cs="Times New Roman"/>
+        </w:rPr>
+        <w:t>Or</w:t>
+      </w:r>
+    </w:p>
+    <w:p>
+      <w:pPr>
+        <w:ind w:left="720"/>
+        <w:rPr>
+          <w:rFonts w:cs="Times New Roman"/>
+        </w:rPr>
+      </w:pPr>
+    </w:p>
+    <w:p>
+      <w:pPr>
+        <w:ind w:left="720"/>
+        <w:rPr>
+          <w:rFonts w:cs="Times New Roman"/>
+        </w:rPr>
+      </w:pPr>
+      <w:r>
+        <w:rPr>
+          <w:rFonts w:cs="Times New Roman"/>
+        </w:rPr>
+        <w:t>From the GitHub GUI you can view your changes and commit them with a message.</w:t>
+      </w:r>
+    </w:p>
+    <w:p>
+      <w:pPr>
+        <w:pStyle w:val="Heading2"/>
+        <w:ind w:left="360"/>
+      </w:pPr>
+      <w:bookmarkStart w:id="10" w:name="_Toc342140631"/>
+      <w:r>
+        <w:t>Sync Changes with master</w:t>
+      </w:r>
+      <w:bookmarkEnd w:id="10"/>
+    </w:p>
+    <w:p>
+      <w:pPr>
+        <w:ind w:left="360"/>
+      </w:pPr>
+    </w:p>
+    <w:p>
+      <w:pPr>
+        <w:ind w:left="720"/>
+      </w:pPr>
+      <w:r>
+        <w:t>After your changes are committed to your local GitHub,</w:t>
+      </w:r>
+      <w:r>
+        <w:t xml:space="preserve"> you need to sync them with the master repository. The sync button mentioned in the update section will do this or you can use the command:</w:t>
+      </w:r>
+    </w:p>
+    <w:p>
+      <w:pPr>
+        <w:ind w:left="720"/>
+      </w:pPr>
+    </w:p>
+    <w:p>
+      <w:pPr>
+        <w:ind w:left="720" w:firstLine="360"/>
         <w:rPr>
           <w:rFonts w:ascii="Courier New" w:hAnsi="Courier New" w:cs="Courier New"/>
           <w:sz w:val="20"/>
           <w:szCs w:val="20"/>
         </w:rPr>
-        <w:t>cd</w:t>
-      </w:r>
-      <w:proofErr w:type="gramEnd"/>
+      </w:pPr>
       <w:r>
         <w:rPr>
           <w:rFonts w:ascii="Courier New" w:hAnsi="Courier New" w:cs="Courier New"/>
           <w:sz w:val="20"/>
           <w:szCs w:val="20"/>
         </w:rPr>
-        <w:t xml:space="preserve"> </w:t>
-      </w:r>
-      <w:proofErr w:type="spellStart"/>
+        <w:t>g</w:t>
+      </w:r>
+      <w:bookmarkStart w:id="11" w:name="_GoBack"/>
+      <w:bookmarkEnd w:id="11"/>
       <w:r>
         <w:rPr>
           <w:rFonts w:ascii="Courier New" w:hAnsi="Courier New" w:cs="Courier New"/>
           <w:sz w:val="20"/>
           <w:szCs w:val="20"/>
         </w:rPr>
-        <w:t>pathToGitHubDirectory</w:t>
-      </w:r>
-      <w:proofErr w:type="spellEnd"/>
+        <w:t>it p</w:t>
+      </w:r>
       <w:r>
         <w:rPr>
           <w:rFonts w:ascii="Courier New" w:hAnsi="Courier New" w:cs="Courier New"/>
           <w:sz w:val="20"/>
           <w:szCs w:val="20"/>
         </w:rPr>
-        <w:t>/</w:t>
-      </w:r>
-      <w:proofErr w:type="spellStart"/>
-      <w:r>
-        <w:rPr>
-          <w:rFonts w:ascii="Courier New" w:hAnsi="Courier New" w:cs="Courier New"/>
-          <w:sz w:val="20"/>
-          <w:szCs w:val="20"/>
-        </w:rPr>
-        <w:t>MCMProject</w:t>
-      </w:r>
-      <w:proofErr w:type="spellEnd"/>
-    </w:p>
-    <w:p>
-      <w:pPr>
-        <w:ind w:left="1080"/>
-        <w:rPr>
-          <w:rFonts w:ascii="Courier New" w:hAnsi="Courier New" w:cs="Courier New"/>
-          <w:sz w:val="20"/>
-          <w:szCs w:val="20"/>
-        </w:rPr>
-      </w:pPr>
-      <w:proofErr w:type="gramStart"/>
-      <w:r>
-        <w:rPr>
-          <w:rFonts w:ascii="Courier New" w:hAnsi="Courier New" w:cs="Courier New"/>
-          <w:sz w:val="20"/>
-          <w:szCs w:val="20"/>
-        </w:rPr>
-        <w:t>c</w:t>
-      </w:r>
-      <w:r>
-        <w:rPr>
-          <w:rFonts w:ascii="Courier New" w:hAnsi="Courier New" w:cs="Courier New"/>
-          <w:sz w:val="20"/>
-          <w:szCs w:val="20"/>
-        </w:rPr>
-        <w:t>ommit</w:t>
-      </w:r>
-      <w:proofErr w:type="gramEnd"/>
-      <w:r>
-        <w:rPr>
-          <w:rFonts w:ascii="Courier New" w:hAnsi="Courier New" w:cs="Courier New"/>
-          <w:sz w:val="20"/>
-          <w:szCs w:val="20"/>
-        </w:rPr>
-        <w:t xml:space="preserve"> </w:t>
-      </w:r>
-      <w:r>
-        <w:rPr>
-          <w:rFonts w:ascii="Courier New" w:hAnsi="Courier New" w:cs="Courier New"/>
-          <w:sz w:val="20"/>
-          <w:szCs w:val="20"/>
-        </w:rPr>
-        <w:t>–</w:t>
-      </w:r>
-      <w:r>
-        <w:rPr>
-          <w:rFonts w:ascii="Courier New" w:hAnsi="Courier New" w:cs="Courier New"/>
-          <w:sz w:val="20"/>
-          <w:szCs w:val="20"/>
-        </w:rPr>
-        <w:t>m</w:t>
-      </w:r>
-      <w:r>
-        <w:rPr>
-          <w:rFonts w:ascii="Courier New" w:hAnsi="Courier New" w:cs="Courier New"/>
-          <w:sz w:val="20"/>
-          <w:szCs w:val="20"/>
-        </w:rPr>
-        <w:t xml:space="preserve"> “commit message, description of changes made.”</w:t>
-      </w:r>
-    </w:p>
-    <w:p>
-      <w:pPr>
-        <w:ind w:left="1080"/>
-        <w:rPr>
-          <w:rFonts w:ascii="Courier New" w:hAnsi="Courier New" w:cs="Courier New"/>
-          <w:sz w:val="20"/>
-          <w:szCs w:val="20"/>
-        </w:rPr>
-      </w:pPr>
-    </w:p>
-    <w:p>
-      <w:pPr>
-        <w:ind w:left="720"/>
-        <w:rPr>
-          <w:rFonts w:cs="Times New Roman"/>
-        </w:rPr>
-      </w:pPr>
-      <w:r>
-        <w:rPr>
-          <w:rFonts w:cs="Times New Roman"/>
-        </w:rPr>
-        <w:t>Or</w:t>
-      </w:r>
-    </w:p>
-    <w:p>
-      <w:pPr>
-        <w:ind w:left="720"/>
-        <w:rPr>
-          <w:rFonts w:cs="Times New Roman"/>
-        </w:rPr>
-      </w:pPr>
-    </w:p>
-    <w:p>
-      <w:pPr>
-        <w:ind w:left="720"/>
-        <w:rPr>
-          <w:rFonts w:cs="Times New Roman"/>
-        </w:rPr>
-      </w:pPr>
-      <w:r>
-        <w:rPr>
-          <w:rFonts w:cs="Times New Roman"/>
-        </w:rPr>
-        <w:t xml:space="preserve">From the </w:t>
-      </w:r>
-      <w:proofErr w:type="spellStart"/>
-      <w:r>
-        <w:rPr>
-          <w:rFonts w:cs="Times New Roman"/>
-        </w:rPr>
-        <w:t>GitHub</w:t>
-      </w:r>
-      <w:proofErr w:type="spellEnd"/>
-      <w:r>
-        <w:rPr>
-          <w:rFonts w:cs="Times New Roman"/>
-        </w:rPr>
-        <w:t xml:space="preserve"> GUI you can view your changes and commit them with a message.</w:t>
-      </w:r>
-    </w:p>
-    <w:p>
-      <w:pPr>
-        <w:pStyle w:val="Heading2"/>
-        <w:ind w:left="360"/>
-      </w:pPr>
-      <w:bookmarkStart w:id="11" w:name="_Toc342140631"/>
-      <w:r>
-        <w:t>Sync Changes with master</w:t>
-      </w:r>
-      <w:bookmarkEnd w:id="11"/>
-    </w:p>
-    <w:p>
-      <w:pPr>
-        <w:ind w:left="360"/>
-      </w:pPr>
-    </w:p>
-    <w:p>
-      <w:pPr>
-        <w:ind w:left="360"/>
-      </w:pPr>
-      <w:r>
-        <w:t xml:space="preserve">After your changes are committed to your local </w:t>
-      </w:r>
-      <w:proofErr w:type="spellStart"/>
-      <w:r>
-        <w:t>GitHub</w:t>
-      </w:r>
-      <w:proofErr w:type="gramStart"/>
-      <w:r>
-        <w:t>,</w:t>
-      </w:r>
-      <w:r>
-        <w:t>Push</w:t>
-      </w:r>
-      <w:proofErr w:type="spellEnd"/>
-      <w:proofErr w:type="gramEnd"/>
-      <w:r>
-        <w:t xml:space="preserve"> origin master</w:t>
+        <w:t>ush origin master</w:t>
       </w:r>
     </w:p>
     <w:p/>
     <w:sectPr>
-      <w:headerReference w:type="default" r:id="rId12"/>
+      <w:headerReference w:type="default" r:id="rId13"/>
       <w:pgSz w:w="12240" w:h="15840"/>
       <w:pgMar w:top="1440" w:right="1440" w:bottom="1440" w:left="1440" w:header="720" w:footer="720" w:gutter="0"/>
       <w:cols w:space="720"/>
@@ -1957,31 +1801,13 @@
         <w:szCs w:val="40"/>
       </w:rPr>
     </w:pPr>
-    <w:proofErr w:type="spellStart"/>
     <w:r>
       <w:rPr>
         <w:sz w:val="40"/>
         <w:szCs w:val="40"/>
       </w:rPr>
-      <w:t>GitHub</w:t>
+      <w:t>GitHub HowTo</w:t>
     </w:r>
-    <w:proofErr w:type="spellEnd"/>
-    <w:r>
-      <w:rPr>
-        <w:sz w:val="40"/>
-        <w:szCs w:val="40"/>
-      </w:rPr>
-      <w:t xml:space="preserve"> </w:t>
-    </w:r>
-    <w:proofErr w:type="spellStart"/>
-    <w:r>
-      <w:rPr>
-        <w:sz w:val="40"/>
-        <w:szCs w:val="40"/>
-      </w:rPr>
-      <w:t>HowTo</w:t>
-    </w:r>
-    <w:proofErr w:type="spellEnd"/>
   </w:p>
 </w:hdr>
 </file>
@@ -3423,7 +3249,7 @@
 </file>
 
 <file path=customXml/itemProps1.xml><?xml version="1.0" encoding="utf-8"?>
-<ds:datastoreItem xmlns:ds="http://schemas.openxmlformats.org/officeDocument/2006/customXml" ds:itemID="{5294CC86-A50D-49C5-AF13-1316B373D928}">
+<ds:datastoreItem xmlns:ds="http://schemas.openxmlformats.org/officeDocument/2006/customXml" ds:itemID="{74B904B5-9B7A-49D8-ACBD-27F07641826B}">
   <ds:schemaRefs>
     <ds:schemaRef ds:uri="http://schemas.openxmlformats.org/officeDocument/2006/bibliography"/>
   </ds:schemaRefs>

</xml_diff>

<commit_message>
Small modifications to GitHubHowTo.
</commit_message>
<xml_diff>
--- a/Documentation/GitHubHowTo.docx
+++ b/Documentation/GitHubHowTo.docx
@@ -26,7 +26,12 @@
             <w:pStyle w:val="TOCHeading"/>
           </w:pPr>
           <w:r>
-            <w:t>Table of Contents</w:t>
+            <w:t>Table of</w:t>
+          </w:r>
+          <w:bookmarkStart w:id="0" w:name="_GoBack"/>
+          <w:bookmarkEnd w:id="0"/>
+          <w:r>
+            <w:t xml:space="preserve"> Contents</w:t>
           </w:r>
         </w:p>
         <w:p>
@@ -51,7 +56,7 @@
           <w:r>
             <w:fldChar w:fldCharType="separate"/>
           </w:r>
-          <w:hyperlink w:anchor="_Toc342140621" w:history="1">
+          <w:hyperlink w:anchor="_Toc342141823" w:history="1">
             <w:r>
               <w:rPr>
                 <w:rStyle w:val="Hyperlink"/>
@@ -78,7 +83,7 @@
                 <w:noProof/>
                 <w:webHidden/>
               </w:rPr>
-              <w:instrText xml:space="preserve"> PAGEREF _Toc342140621 \h </w:instrText>
+              <w:instrText xml:space="preserve"> PAGEREF _Toc342141823 \h </w:instrText>
             </w:r>
             <w:r>
               <w:rPr>
@@ -122,7 +127,7 @@
               <w:szCs w:val="22"/>
             </w:rPr>
           </w:pPr>
-          <w:hyperlink w:anchor="_Toc342140622" w:history="1">
+          <w:hyperlink w:anchor="_Toc342141824" w:history="1">
             <w:r>
               <w:rPr>
                 <w:rStyle w:val="Hyperlink"/>
@@ -149,7 +154,7 @@
                 <w:noProof/>
                 <w:webHidden/>
               </w:rPr>
-              <w:instrText xml:space="preserve"> PAGEREF _Toc342140622 \h </w:instrText>
+              <w:instrText xml:space="preserve"> PAGEREF _Toc342141824 \h </w:instrText>
             </w:r>
             <w:r>
               <w:rPr>
@@ -193,7 +198,7 @@
               <w:szCs w:val="22"/>
             </w:rPr>
           </w:pPr>
-          <w:hyperlink w:anchor="_Toc342140623" w:history="1">
+          <w:hyperlink w:anchor="_Toc342141825" w:history="1">
             <w:r>
               <w:rPr>
                 <w:rStyle w:val="Hyperlink"/>
@@ -220,7 +225,7 @@
                 <w:noProof/>
                 <w:webHidden/>
               </w:rPr>
-              <w:instrText xml:space="preserve"> PAGEREF _Toc342140623 \h </w:instrText>
+              <w:instrText xml:space="preserve"> PAGEREF _Toc342141825 \h </w:instrText>
             </w:r>
             <w:r>
               <w:rPr>
@@ -264,7 +269,7 @@
               <w:szCs w:val="22"/>
             </w:rPr>
           </w:pPr>
-          <w:hyperlink w:anchor="_Toc342140624" w:history="1">
+          <w:hyperlink w:anchor="_Toc342141826" w:history="1">
             <w:r>
               <w:rPr>
                 <w:rStyle w:val="Hyperlink"/>
@@ -291,7 +296,7 @@
                 <w:noProof/>
                 <w:webHidden/>
               </w:rPr>
-              <w:instrText xml:space="preserve"> PAGEREF _Toc342140624 \h </w:instrText>
+              <w:instrText xml:space="preserve"> PAGEREF _Toc342141826 \h </w:instrText>
             </w:r>
             <w:r>
               <w:rPr>
@@ -335,7 +340,7 @@
               <w:szCs w:val="22"/>
             </w:rPr>
           </w:pPr>
-          <w:hyperlink w:anchor="_Toc342140625" w:history="1">
+          <w:hyperlink w:anchor="_Toc342141827" w:history="1">
             <w:r>
               <w:rPr>
                 <w:rStyle w:val="Hyperlink"/>
@@ -362,7 +367,7 @@
                 <w:noProof/>
                 <w:webHidden/>
               </w:rPr>
-              <w:instrText xml:space="preserve"> PAGEREF _Toc342140625 \h </w:instrText>
+              <w:instrText xml:space="preserve"> PAGEREF _Toc342141827 \h </w:instrText>
             </w:r>
             <w:r>
               <w:rPr>
@@ -406,7 +411,7 @@
               <w:szCs w:val="22"/>
             </w:rPr>
           </w:pPr>
-          <w:hyperlink w:anchor="_Toc342140626" w:history="1">
+          <w:hyperlink w:anchor="_Toc342141828" w:history="1">
             <w:r>
               <w:rPr>
                 <w:rStyle w:val="Hyperlink"/>
@@ -433,7 +438,7 @@
                 <w:noProof/>
                 <w:webHidden/>
               </w:rPr>
-              <w:instrText xml:space="preserve"> PAGEREF _Toc342140626 \h </w:instrText>
+              <w:instrText xml:space="preserve"> PAGEREF _Toc342141828 \h </w:instrText>
             </w:r>
             <w:r>
               <w:rPr>
@@ -477,7 +482,7 @@
               <w:szCs w:val="22"/>
             </w:rPr>
           </w:pPr>
-          <w:hyperlink w:anchor="_Toc342140627" w:history="1">
+          <w:hyperlink w:anchor="_Toc342141829" w:history="1">
             <w:r>
               <w:rPr>
                 <w:rStyle w:val="Hyperlink"/>
@@ -504,7 +509,7 @@
                 <w:noProof/>
                 <w:webHidden/>
               </w:rPr>
-              <w:instrText xml:space="preserve"> PAGEREF _Toc342140627 \h </w:instrText>
+              <w:instrText xml:space="preserve"> PAGEREF _Toc342141829 \h </w:instrText>
             </w:r>
             <w:r>
               <w:rPr>
@@ -548,7 +553,7 @@
               <w:szCs w:val="22"/>
             </w:rPr>
           </w:pPr>
-          <w:hyperlink w:anchor="_Toc342140628" w:history="1">
+          <w:hyperlink w:anchor="_Toc342141830" w:history="1">
             <w:r>
               <w:rPr>
                 <w:rStyle w:val="Hyperlink"/>
@@ -575,7 +580,7 @@
                 <w:noProof/>
                 <w:webHidden/>
               </w:rPr>
-              <w:instrText xml:space="preserve"> PAGEREF _Toc342140628 \h </w:instrText>
+              <w:instrText xml:space="preserve"> PAGEREF _Toc342141830 \h </w:instrText>
             </w:r>
             <w:r>
               <w:rPr>
@@ -595,7 +600,7 @@
                 <w:noProof/>
                 <w:webHidden/>
               </w:rPr>
-              <w:t>2</w:t>
+              <w:t>3</w:t>
             </w:r>
             <w:r>
               <w:rPr>
@@ -619,7 +624,7 @@
               <w:szCs w:val="22"/>
             </w:rPr>
           </w:pPr>
-          <w:hyperlink w:anchor="_Toc342140629" w:history="1">
+          <w:hyperlink w:anchor="_Toc342141831" w:history="1">
             <w:r>
               <w:rPr>
                 <w:rStyle w:val="Hyperlink"/>
@@ -646,7 +651,7 @@
                 <w:noProof/>
                 <w:webHidden/>
               </w:rPr>
-              <w:instrText xml:space="preserve"> PAGEREF _Toc342140629 \h </w:instrText>
+              <w:instrText xml:space="preserve"> PAGEREF _Toc342141831 \h </w:instrText>
             </w:r>
             <w:r>
               <w:rPr>
@@ -666,7 +671,7 @@
                 <w:noProof/>
                 <w:webHidden/>
               </w:rPr>
-              <w:t>2</w:t>
+              <w:t>3</w:t>
             </w:r>
             <w:r>
               <w:rPr>
@@ -690,7 +695,7 @@
               <w:szCs w:val="22"/>
             </w:rPr>
           </w:pPr>
-          <w:hyperlink w:anchor="_Toc342140630" w:history="1">
+          <w:hyperlink w:anchor="_Toc342141832" w:history="1">
             <w:r>
               <w:rPr>
                 <w:rStyle w:val="Hyperlink"/>
@@ -717,7 +722,7 @@
                 <w:noProof/>
                 <w:webHidden/>
               </w:rPr>
-              <w:instrText xml:space="preserve"> PAGEREF _Toc342140630 \h </w:instrText>
+              <w:instrText xml:space="preserve"> PAGEREF _Toc342141832 \h </w:instrText>
             </w:r>
             <w:r>
               <w:rPr>
@@ -761,7 +766,7 @@
               <w:szCs w:val="22"/>
             </w:rPr>
           </w:pPr>
-          <w:hyperlink w:anchor="_Toc342140631" w:history="1">
+          <w:hyperlink w:anchor="_Toc342141833" w:history="1">
             <w:r>
               <w:rPr>
                 <w:rStyle w:val="Hyperlink"/>
@@ -788,7 +793,7 @@
                 <w:noProof/>
                 <w:webHidden/>
               </w:rPr>
-              <w:instrText xml:space="preserve"> PAGEREF _Toc342140631 \h </w:instrText>
+              <w:instrText xml:space="preserve"> PAGEREF _Toc342141833 \h </w:instrText>
             </w:r>
             <w:r>
               <w:rPr>
@@ -850,7 +855,7 @@
       <w:pPr>
         <w:pStyle w:val="Heading1"/>
       </w:pPr>
-      <w:bookmarkStart w:id="0" w:name="_Toc342140621"/>
+      <w:bookmarkStart w:id="1" w:name="_Toc342141823"/>
       <w:r>
         <w:lastRenderedPageBreak/>
         <w:t>S</w:t>
@@ -861,6 +866,7 @@
       <w:r>
         <w:t xml:space="preserve">a </w:t>
       </w:r>
+      <w:proofErr w:type="spellStart"/>
       <w:r>
         <w:t>G</w:t>
       </w:r>
@@ -871,23 +877,27 @@
         <w:t>H</w:t>
       </w:r>
       <w:r>
-        <w:t>ub repository</w:t>
-      </w:r>
-      <w:bookmarkEnd w:id="0"/>
+        <w:t>ub</w:t>
+      </w:r>
+      <w:proofErr w:type="spellEnd"/>
+      <w:r>
+        <w:t xml:space="preserve"> repository</w:t>
+      </w:r>
+      <w:bookmarkEnd w:id="1"/>
     </w:p>
     <w:p>
       <w:pPr>
         <w:pStyle w:val="Heading2"/>
         <w:ind w:left="360"/>
       </w:pPr>
-      <w:bookmarkStart w:id="1" w:name="_Toc342140622"/>
+      <w:bookmarkStart w:id="2" w:name="_Toc342141824"/>
       <w:r>
         <w:t>Make an account</w:t>
       </w:r>
       <w:r>
         <w:t>:</w:t>
       </w:r>
-      <w:bookmarkEnd w:id="1"/>
+      <w:bookmarkEnd w:id="2"/>
     </w:p>
     <w:p>
       <w:pPr>
@@ -943,14 +953,22 @@
         <w:pStyle w:val="Heading2"/>
         <w:ind w:left="360"/>
       </w:pPr>
-      <w:bookmarkStart w:id="2" w:name="_Toc342140623"/>
+      <w:bookmarkStart w:id="3" w:name="_Toc342141825"/>
       <w:r>
         <w:t>D</w:t>
       </w:r>
       <w:r>
-        <w:t>ownload GitHub:</w:t>
-      </w:r>
-      <w:bookmarkEnd w:id="2"/>
+        <w:t xml:space="preserve">ownload </w:t>
+      </w:r>
+      <w:proofErr w:type="spellStart"/>
+      <w:r>
+        <w:t>GitHub</w:t>
+      </w:r>
+      <w:proofErr w:type="spellEnd"/>
+      <w:r>
+        <w:t>:</w:t>
+      </w:r>
+      <w:bookmarkEnd w:id="3"/>
     </w:p>
     <w:p>
       <w:pPr>
@@ -1017,7 +1035,15 @@
         <w:ind w:left="1080"/>
       </w:pPr>
       <w:r>
-        <w:t xml:space="preserve">Download GitHub (GUI </w:t>
+        <w:t xml:space="preserve">Download </w:t>
+      </w:r>
+      <w:proofErr w:type="spellStart"/>
+      <w:r>
+        <w:t>GitHub</w:t>
+      </w:r>
+      <w:proofErr w:type="spellEnd"/>
+      <w:r>
+        <w:t xml:space="preserve"> (GUI </w:t>
       </w:r>
       <w:r>
         <w:t>or</w:t>
@@ -1042,11 +1068,11 @@
         <w:pStyle w:val="Heading2"/>
         <w:ind w:left="360"/>
       </w:pPr>
-      <w:bookmarkStart w:id="3" w:name="_Toc342140624"/>
+      <w:bookmarkStart w:id="4" w:name="_Toc342141826"/>
       <w:r>
         <w:t>Connect to Repository:</w:t>
       </w:r>
-      <w:bookmarkEnd w:id="3"/>
+      <w:bookmarkEnd w:id="4"/>
     </w:p>
     <w:p>
       <w:pPr>
@@ -1063,7 +1089,15 @@
         <w:ind w:left="1080"/>
       </w:pPr>
       <w:r>
-        <w:t>Ask Kimi to add you as a collaborator.</w:t>
+        <w:t xml:space="preserve">Ask </w:t>
+      </w:r>
+      <w:proofErr w:type="spellStart"/>
+      <w:r>
+        <w:t>Kimi</w:t>
+      </w:r>
+      <w:proofErr w:type="spellEnd"/>
+      <w:r>
+        <w:t xml:space="preserve"> to add you as a collaborator.</w:t>
       </w:r>
     </w:p>
     <w:p>
@@ -1088,9 +1122,21 @@
       <w:pPr>
         <w:ind w:left="1080" w:firstLine="720"/>
       </w:pPr>
-      <w:r>
-        <w:t>kaoyama/MCMProject</w:t>
-      </w:r>
+      <w:proofErr w:type="spellStart"/>
+      <w:proofErr w:type="gramStart"/>
+      <w:r>
+        <w:t>kaoyama</w:t>
+      </w:r>
+      <w:proofErr w:type="spellEnd"/>
+      <w:r>
+        <w:t>/</w:t>
+      </w:r>
+      <w:proofErr w:type="spellStart"/>
+      <w:r>
+        <w:t>MCMProject</w:t>
+      </w:r>
+      <w:proofErr w:type="spellEnd"/>
+      <w:proofErr w:type="gramEnd"/>
     </w:p>
     <w:p>
       <w:pPr>
@@ -1110,29 +1156,37 @@
         <w:t>Clone</w:t>
       </w:r>
       <w:r>
-        <w:t xml:space="preserve"> the repository to your machine; there should be a GitHub directory that it will be cloned to.</w:t>
+        <w:t xml:space="preserve"> the repository to your machine; there should be a </w:t>
+      </w:r>
+      <w:proofErr w:type="spellStart"/>
+      <w:r>
+        <w:t>GitHub</w:t>
+      </w:r>
+      <w:proofErr w:type="spellEnd"/>
+      <w:r>
+        <w:t xml:space="preserve"> directory that it will be cloned to.</w:t>
       </w:r>
     </w:p>
     <w:p>
       <w:pPr>
         <w:pStyle w:val="Heading1"/>
       </w:pPr>
-      <w:bookmarkStart w:id="4" w:name="_Toc342140625"/>
+      <w:bookmarkStart w:id="5" w:name="_Toc342141827"/>
       <w:r>
         <w:t>Modify Files</w:t>
       </w:r>
-      <w:bookmarkEnd w:id="4"/>
+      <w:bookmarkEnd w:id="5"/>
     </w:p>
     <w:p>
       <w:pPr>
         <w:pStyle w:val="Heading2"/>
         <w:ind w:left="360"/>
       </w:pPr>
-      <w:bookmarkStart w:id="5" w:name="_Toc342140626"/>
+      <w:bookmarkStart w:id="6" w:name="_Toc342141828"/>
       <w:r>
         <w:t>Modifications</w:t>
       </w:r>
-      <w:bookmarkEnd w:id="5"/>
+      <w:bookmarkEnd w:id="6"/>
     </w:p>
     <w:p>
       <w:pPr>
@@ -1144,7 +1198,15 @@
         <w:ind w:left="720"/>
       </w:pPr>
       <w:r>
-        <w:t>You can modify the content of any file in the repository. If you make changes or remove a file that you didn’t mean to, you can do a revert.</w:t>
+        <w:t xml:space="preserve">You can modify the content of any file in the repository. If you make changes or remove a file that you didn’t mean to, you can do </w:t>
+      </w:r>
+      <w:proofErr w:type="gramStart"/>
+      <w:r>
+        <w:t>a revert</w:t>
+      </w:r>
+      <w:proofErr w:type="gramEnd"/>
+      <w:r>
+        <w:t>.</w:t>
       </w:r>
     </w:p>
     <w:p>
@@ -1157,7 +1219,15 @@
         <w:ind w:left="720"/>
       </w:pPr>
       <w:r>
-        <w:t>The following command will revert your working copy, all the changes you’ve made, to the most recent commit.</w:t>
+        <w:t xml:space="preserve">The following command will </w:t>
+      </w:r>
+      <w:proofErr w:type="gramStart"/>
+      <w:r>
+        <w:t>revert</w:t>
+      </w:r>
+      <w:proofErr w:type="gramEnd"/>
+      <w:r>
+        <w:t xml:space="preserve"> your working copy, all the changes you’ve made, to the most recent commit.</w:t>
       </w:r>
     </w:p>
     <w:p>
@@ -1174,13 +1244,23 @@
           <w:szCs w:val="20"/>
         </w:rPr>
       </w:pPr>
-      <w:r>
-        <w:rPr>
-          <w:rFonts w:ascii="Courier New" w:hAnsi="Courier New" w:cs="Courier New"/>
-          <w:sz w:val="20"/>
-          <w:szCs w:val="20"/>
-        </w:rPr>
-        <w:t xml:space="preserve">Git reset --hard HEAD </w:t>
+      <w:proofErr w:type="spellStart"/>
+      <w:r>
+        <w:rPr>
+          <w:rFonts w:ascii="Courier New" w:hAnsi="Courier New" w:cs="Courier New"/>
+          <w:sz w:val="20"/>
+          <w:szCs w:val="20"/>
+        </w:rPr>
+        <w:t>Git</w:t>
+      </w:r>
+      <w:proofErr w:type="spellEnd"/>
+      <w:r>
+        <w:rPr>
+          <w:rFonts w:ascii="Courier New" w:hAnsi="Courier New" w:cs="Courier New"/>
+          <w:sz w:val="20"/>
+          <w:szCs w:val="20"/>
+        </w:rPr>
+        <w:t xml:space="preserve"> reset --hard HEAD </w:t>
       </w:r>
     </w:p>
     <w:p>
@@ -1193,11 +1273,16 @@
         <w:pStyle w:val="Heading2"/>
         <w:ind w:left="360"/>
       </w:pPr>
-      <w:bookmarkStart w:id="6" w:name="_Toc342140627"/>
-      <w:r>
-        <w:t>Add Files to GitHub</w:t>
-      </w:r>
-      <w:bookmarkEnd w:id="6"/>
+      <w:bookmarkStart w:id="7" w:name="_Toc342141829"/>
+      <w:r>
+        <w:t xml:space="preserve">Add Files to </w:t>
+      </w:r>
+      <w:proofErr w:type="spellStart"/>
+      <w:r>
+        <w:t>GitHub</w:t>
+      </w:r>
+      <w:bookmarkEnd w:id="7"/>
+      <w:proofErr w:type="spellEnd"/>
     </w:p>
     <w:p/>
     <w:p>
@@ -1205,7 +1290,23 @@
         <w:ind w:left="720"/>
       </w:pPr>
       <w:r>
-        <w:t>If you want to add new files to your local GitHub repository use the following command in the GitHub bash command window:</w:t>
+        <w:t xml:space="preserve">If you want to add new files to your local </w:t>
+      </w:r>
+      <w:proofErr w:type="spellStart"/>
+      <w:r>
+        <w:t>GitHub</w:t>
+      </w:r>
+      <w:proofErr w:type="spellEnd"/>
+      <w:r>
+        <w:t xml:space="preserve"> repository use the following command in the </w:t>
+      </w:r>
+      <w:proofErr w:type="spellStart"/>
+      <w:r>
+        <w:t>GitHub</w:t>
+      </w:r>
+      <w:proofErr w:type="spellEnd"/>
+      <w:r>
+        <w:t xml:space="preserve"> bash command window:</w:t>
       </w:r>
     </w:p>
     <w:p>
@@ -1227,13 +1328,25 @@
           <w:szCs w:val="20"/>
         </w:rPr>
       </w:pPr>
-      <w:r>
-        <w:rPr>
-          <w:rFonts w:ascii="Courier New" w:hAnsi="Courier New" w:cs="Courier New"/>
-          <w:sz w:val="20"/>
-          <w:szCs w:val="20"/>
-        </w:rPr>
-        <w:t>git add fileName1 fileName2 …</w:t>
+      <w:proofErr w:type="spellStart"/>
+      <w:proofErr w:type="gramStart"/>
+      <w:r>
+        <w:rPr>
+          <w:rFonts w:ascii="Courier New" w:hAnsi="Courier New" w:cs="Courier New"/>
+          <w:sz w:val="20"/>
+          <w:szCs w:val="20"/>
+        </w:rPr>
+        <w:t>git</w:t>
+      </w:r>
+      <w:proofErr w:type="spellEnd"/>
+      <w:proofErr w:type="gramEnd"/>
+      <w:r>
+        <w:rPr>
+          <w:rFonts w:ascii="Courier New" w:hAnsi="Courier New" w:cs="Courier New"/>
+          <w:sz w:val="20"/>
+          <w:szCs w:val="20"/>
+        </w:rPr>
+        <w:t xml:space="preserve"> add fileName1 fileName2 …</w:t>
       </w:r>
     </w:p>
     <w:p>
@@ -1241,15 +1354,20 @@
         <w:pStyle w:val="Heading2"/>
         <w:ind w:left="360"/>
       </w:pPr>
-      <w:bookmarkStart w:id="7" w:name="_Toc342140628"/>
+      <w:bookmarkStart w:id="8" w:name="_Toc342141830"/>
       <w:r>
         <w:lastRenderedPageBreak/>
         <w:t>Delet</w:t>
       </w:r>
       <w:r>
-        <w:t>e Files from GitHub</w:t>
-      </w:r>
-      <w:bookmarkEnd w:id="7"/>
+        <w:t xml:space="preserve">e Files from </w:t>
+      </w:r>
+      <w:proofErr w:type="spellStart"/>
+      <w:r>
+        <w:t>GitHub</w:t>
+      </w:r>
+      <w:bookmarkEnd w:id="8"/>
+      <w:proofErr w:type="spellEnd"/>
     </w:p>
     <w:p>
       <w:pPr>
@@ -1261,7 +1379,15 @@
         <w:ind w:left="720"/>
       </w:pPr>
       <w:r>
-        <w:t>In order to remove a file from the GitHub repository use the following command:</w:t>
+        <w:t xml:space="preserve">In order to remove a file from the </w:t>
+      </w:r>
+      <w:proofErr w:type="spellStart"/>
+      <w:r>
+        <w:t>GitHub</w:t>
+      </w:r>
+      <w:proofErr w:type="spellEnd"/>
+      <w:r>
+        <w:t xml:space="preserve"> repository use the following command:</w:t>
       </w:r>
     </w:p>
     <w:p>
@@ -1278,13 +1404,43 @@
           <w:szCs w:val="20"/>
         </w:rPr>
       </w:pPr>
-      <w:r>
-        <w:rPr>
-          <w:rFonts w:ascii="Courier New" w:hAnsi="Courier New" w:cs="Courier New"/>
-          <w:sz w:val="20"/>
-          <w:szCs w:val="20"/>
-        </w:rPr>
-        <w:t>git rm fileName1 fileName2 …</w:t>
+      <w:proofErr w:type="spellStart"/>
+      <w:proofErr w:type="gramStart"/>
+      <w:r>
+        <w:rPr>
+          <w:rFonts w:ascii="Courier New" w:hAnsi="Courier New" w:cs="Courier New"/>
+          <w:sz w:val="20"/>
+          <w:szCs w:val="20"/>
+        </w:rPr>
+        <w:t>git</w:t>
+      </w:r>
+      <w:proofErr w:type="spellEnd"/>
+      <w:proofErr w:type="gramEnd"/>
+      <w:r>
+        <w:rPr>
+          <w:rFonts w:ascii="Courier New" w:hAnsi="Courier New" w:cs="Courier New"/>
+          <w:sz w:val="20"/>
+          <w:szCs w:val="20"/>
+        </w:rPr>
+        <w:t xml:space="preserve"> </w:t>
+      </w:r>
+      <w:proofErr w:type="spellStart"/>
+      <w:r>
+        <w:rPr>
+          <w:rFonts w:ascii="Courier New" w:hAnsi="Courier New" w:cs="Courier New"/>
+          <w:sz w:val="20"/>
+          <w:szCs w:val="20"/>
+        </w:rPr>
+        <w:t>rm</w:t>
+      </w:r>
+      <w:proofErr w:type="spellEnd"/>
+      <w:r>
+        <w:rPr>
+          <w:rFonts w:ascii="Courier New" w:hAnsi="Courier New" w:cs="Courier New"/>
+          <w:sz w:val="20"/>
+          <w:szCs w:val="20"/>
+        </w:rPr>
+        <w:t xml:space="preserve"> fileName1 fileName2 …</w:t>
       </w:r>
     </w:p>
     <w:p>
@@ -1297,11 +1453,11 @@
         <w:pStyle w:val="Heading2"/>
         <w:ind w:left="360"/>
       </w:pPr>
-      <w:bookmarkStart w:id="8" w:name="_Toc342140629"/>
+      <w:bookmarkStart w:id="9" w:name="_Toc342141831"/>
       <w:r>
         <w:t>Updating Working Copy</w:t>
       </w:r>
-      <w:bookmarkEnd w:id="8"/>
+      <w:bookmarkEnd w:id="9"/>
       <w:r>
         <w:t xml:space="preserve"> </w:t>
       </w:r>
@@ -1329,7 +1485,15 @@
         <w:ind w:left="720"/>
       </w:pPr>
       <w:r>
-        <w:t>From the GitHub bash command line type:</w:t>
+        <w:t xml:space="preserve">From the </w:t>
+      </w:r>
+      <w:proofErr w:type="spellStart"/>
+      <w:r>
+        <w:t>GitHub</w:t>
+      </w:r>
+      <w:proofErr w:type="spellEnd"/>
+      <w:r>
+        <w:t xml:space="preserve"> bash command line type:</w:t>
       </w:r>
     </w:p>
     <w:p>
@@ -1351,14 +1515,52 @@
           <w:szCs w:val="20"/>
         </w:rPr>
       </w:pPr>
-      <w:r>
-        <w:rPr>
-          <w:rFonts w:ascii="Courier New" w:hAnsi="Courier New" w:cs="Courier New"/>
-          <w:sz w:val="20"/>
-          <w:szCs w:val="20"/>
-        </w:rPr>
-        <w:t>cd pathToGitHubDirectory/MCMProject</w:t>
-      </w:r>
+      <w:proofErr w:type="gramStart"/>
+      <w:r>
+        <w:rPr>
+          <w:rFonts w:ascii="Courier New" w:hAnsi="Courier New" w:cs="Courier New"/>
+          <w:sz w:val="20"/>
+          <w:szCs w:val="20"/>
+        </w:rPr>
+        <w:t>cd</w:t>
+      </w:r>
+      <w:proofErr w:type="gramEnd"/>
+      <w:r>
+        <w:rPr>
+          <w:rFonts w:ascii="Courier New" w:hAnsi="Courier New" w:cs="Courier New"/>
+          <w:sz w:val="20"/>
+          <w:szCs w:val="20"/>
+        </w:rPr>
+        <w:t xml:space="preserve"> </w:t>
+      </w:r>
+      <w:proofErr w:type="spellStart"/>
+      <w:r>
+        <w:rPr>
+          <w:rFonts w:ascii="Courier New" w:hAnsi="Courier New" w:cs="Courier New"/>
+          <w:sz w:val="20"/>
+          <w:szCs w:val="20"/>
+        </w:rPr>
+        <w:t>pathToGitHubDirectory</w:t>
+      </w:r>
+      <w:proofErr w:type="spellEnd"/>
+      <w:r>
+        <w:rPr>
+          <w:rFonts w:ascii="Courier New" w:hAnsi="Courier New" w:cs="Courier New"/>
+          <w:sz w:val="20"/>
+          <w:szCs w:val="20"/>
+        </w:rPr>
+        <w:t>/</w:t>
+      </w:r>
+      <w:proofErr w:type="spellStart"/>
+      <w:r>
+        <w:rPr>
+          <w:rFonts w:ascii="Courier New" w:hAnsi="Courier New" w:cs="Courier New"/>
+          <w:sz w:val="20"/>
+          <w:szCs w:val="20"/>
+        </w:rPr>
+        <w:t>MCMProject</w:t>
+      </w:r>
+      <w:proofErr w:type="spellEnd"/>
     </w:p>
     <w:p>
       <w:pPr>
@@ -1369,13 +1571,25 @@
           <w:szCs w:val="20"/>
         </w:rPr>
       </w:pPr>
-      <w:r>
-        <w:rPr>
-          <w:rFonts w:ascii="Courier New" w:hAnsi="Courier New" w:cs="Courier New"/>
-          <w:sz w:val="20"/>
-          <w:szCs w:val="20"/>
-        </w:rPr>
-        <w:t>git pull</w:t>
+      <w:proofErr w:type="spellStart"/>
+      <w:proofErr w:type="gramStart"/>
+      <w:r>
+        <w:rPr>
+          <w:rFonts w:ascii="Courier New" w:hAnsi="Courier New" w:cs="Courier New"/>
+          <w:sz w:val="20"/>
+          <w:szCs w:val="20"/>
+        </w:rPr>
+        <w:t>git</w:t>
+      </w:r>
+      <w:proofErr w:type="spellEnd"/>
+      <w:proofErr w:type="gramEnd"/>
+      <w:r>
+        <w:rPr>
+          <w:rFonts w:ascii="Courier New" w:hAnsi="Courier New" w:cs="Courier New"/>
+          <w:sz w:val="20"/>
+          <w:szCs w:val="20"/>
+        </w:rPr>
+        <w:t xml:space="preserve"> pull</w:t>
       </w:r>
     </w:p>
     <w:p>
@@ -1418,7 +1632,15 @@
         <w:ind w:left="720"/>
       </w:pPr>
       <w:r>
-        <w:t xml:space="preserve">From the GitHub GUI, </w:t>
+        <w:t xml:space="preserve">From the </w:t>
+      </w:r>
+      <w:proofErr w:type="spellStart"/>
+      <w:r>
+        <w:t>GitHub</w:t>
+      </w:r>
+      <w:proofErr w:type="spellEnd"/>
+      <w:r>
+        <w:t xml:space="preserve"> GUI, </w:t>
       </w:r>
       <w:r>
         <w:t xml:space="preserve">click on the </w:t>
@@ -1485,13 +1707,23 @@
       <w:r>
         <w:t xml:space="preserve"> it has the same functionality as </w:t>
       </w:r>
-      <w:r>
-        <w:rPr>
-          <w:rFonts w:ascii="Courier New" w:hAnsi="Courier New" w:cs="Courier New"/>
-          <w:sz w:val="20"/>
-          <w:szCs w:val="20"/>
-        </w:rPr>
-        <w:t>git pull</w:t>
+      <w:proofErr w:type="spellStart"/>
+      <w:r>
+        <w:rPr>
+          <w:rFonts w:ascii="Courier New" w:hAnsi="Courier New" w:cs="Courier New"/>
+          <w:sz w:val="20"/>
+          <w:szCs w:val="20"/>
+        </w:rPr>
+        <w:t>git</w:t>
+      </w:r>
+      <w:proofErr w:type="spellEnd"/>
+      <w:r>
+        <w:rPr>
+          <w:rFonts w:ascii="Courier New" w:hAnsi="Courier New" w:cs="Courier New"/>
+          <w:sz w:val="20"/>
+          <w:szCs w:val="20"/>
+        </w:rPr>
+        <w:t xml:space="preserve"> pull</w:t>
       </w:r>
       <w:r>
         <w:rPr>
@@ -1513,7 +1745,21 @@
         <w:rPr>
           <w:rFonts w:cs="Times New Roman"/>
         </w:rPr>
-        <w:t>(This applies before you have commit any changes)</w:t>
+        <w:t xml:space="preserve">(This applies before you have </w:t>
+      </w:r>
+      <w:proofErr w:type="gramStart"/>
+      <w:r>
+        <w:rPr>
+          <w:rFonts w:cs="Times New Roman"/>
+        </w:rPr>
+        <w:t>commit</w:t>
+      </w:r>
+      <w:proofErr w:type="gramEnd"/>
+      <w:r>
+        <w:rPr>
+          <w:rFonts w:cs="Times New Roman"/>
+        </w:rPr>
+        <w:t xml:space="preserve"> any changes)</w:t>
       </w:r>
     </w:p>
     <w:p>
@@ -1521,11 +1767,11 @@
         <w:pStyle w:val="Heading2"/>
         <w:ind w:left="360"/>
       </w:pPr>
-      <w:bookmarkStart w:id="9" w:name="_Toc342140630"/>
+      <w:bookmarkStart w:id="10" w:name="_Toc342141832"/>
       <w:r>
         <w:t>Commit Changes</w:t>
       </w:r>
-      <w:bookmarkEnd w:id="9"/>
+      <w:bookmarkEnd w:id="10"/>
     </w:p>
     <w:p>
       <w:pPr>
@@ -1537,7 +1783,15 @@
         <w:ind w:left="720"/>
       </w:pPr>
       <w:r>
-        <w:t>Once you have modified, added, and removed the appropriate files, you need to commit them to your local GitHub before you can sync them with the main repository. A commit message is mandatory.</w:t>
+        <w:t xml:space="preserve">Once you have modified, added, and removed the appropriate files, you need to commit them to your local </w:t>
+      </w:r>
+      <w:proofErr w:type="spellStart"/>
+      <w:r>
+        <w:t>GitHub</w:t>
+      </w:r>
+      <w:proofErr w:type="spellEnd"/>
+      <w:r>
+        <w:t xml:space="preserve"> before you can sync them with the main repository. A commit message is mandatory.</w:t>
       </w:r>
     </w:p>
     <w:p>
@@ -1567,14 +1821,52 @@
           <w:szCs w:val="20"/>
         </w:rPr>
       </w:pPr>
-      <w:r>
-        <w:rPr>
-          <w:rFonts w:ascii="Courier New" w:hAnsi="Courier New" w:cs="Courier New"/>
-          <w:sz w:val="20"/>
-          <w:szCs w:val="20"/>
-        </w:rPr>
-        <w:t>cd pathToGitHubDirectory/MCMProject</w:t>
-      </w:r>
+      <w:proofErr w:type="gramStart"/>
+      <w:r>
+        <w:rPr>
+          <w:rFonts w:ascii="Courier New" w:hAnsi="Courier New" w:cs="Courier New"/>
+          <w:sz w:val="20"/>
+          <w:szCs w:val="20"/>
+        </w:rPr>
+        <w:t>cd</w:t>
+      </w:r>
+      <w:proofErr w:type="gramEnd"/>
+      <w:r>
+        <w:rPr>
+          <w:rFonts w:ascii="Courier New" w:hAnsi="Courier New" w:cs="Courier New"/>
+          <w:sz w:val="20"/>
+          <w:szCs w:val="20"/>
+        </w:rPr>
+        <w:t xml:space="preserve"> </w:t>
+      </w:r>
+      <w:proofErr w:type="spellStart"/>
+      <w:r>
+        <w:rPr>
+          <w:rFonts w:ascii="Courier New" w:hAnsi="Courier New" w:cs="Courier New"/>
+          <w:sz w:val="20"/>
+          <w:szCs w:val="20"/>
+        </w:rPr>
+        <w:t>pathToGitHubDirectory</w:t>
+      </w:r>
+      <w:proofErr w:type="spellEnd"/>
+      <w:r>
+        <w:rPr>
+          <w:rFonts w:ascii="Courier New" w:hAnsi="Courier New" w:cs="Courier New"/>
+          <w:sz w:val="20"/>
+          <w:szCs w:val="20"/>
+        </w:rPr>
+        <w:t>/</w:t>
+      </w:r>
+      <w:proofErr w:type="spellStart"/>
+      <w:r>
+        <w:rPr>
+          <w:rFonts w:ascii="Courier New" w:hAnsi="Courier New" w:cs="Courier New"/>
+          <w:sz w:val="20"/>
+          <w:szCs w:val="20"/>
+        </w:rPr>
+        <w:t>MCMProject</w:t>
+      </w:r>
+      <w:proofErr w:type="spellEnd"/>
     </w:p>
     <w:p>
       <w:pPr>
@@ -1585,6 +1877,7 @@
           <w:szCs w:val="20"/>
         </w:rPr>
       </w:pPr>
+      <w:proofErr w:type="gramStart"/>
       <w:r>
         <w:rPr>
           <w:rFonts w:ascii="Courier New" w:hAnsi="Courier New" w:cs="Courier New"/>
@@ -1599,7 +1892,16 @@
           <w:sz w:val="20"/>
           <w:szCs w:val="20"/>
         </w:rPr>
-        <w:t xml:space="preserve">ommit </w:t>
+        <w:t>ommit</w:t>
+      </w:r>
+      <w:proofErr w:type="gramEnd"/>
+      <w:r>
+        <w:rPr>
+          <w:rFonts w:ascii="Courier New" w:hAnsi="Courier New" w:cs="Courier New"/>
+          <w:sz w:val="20"/>
+          <w:szCs w:val="20"/>
+        </w:rPr>
+        <w:t xml:space="preserve"> </w:t>
       </w:r>
       <w:r>
         <w:rPr>
@@ -1669,7 +1971,21 @@
         <w:rPr>
           <w:rFonts w:cs="Times New Roman"/>
         </w:rPr>
-        <w:t>From the GitHub GUI you can view your changes and commit them with a message.</w:t>
+        <w:t xml:space="preserve">From the </w:t>
+      </w:r>
+      <w:proofErr w:type="spellStart"/>
+      <w:r>
+        <w:rPr>
+          <w:rFonts w:cs="Times New Roman"/>
+        </w:rPr>
+        <w:t>GitHub</w:t>
+      </w:r>
+      <w:proofErr w:type="spellEnd"/>
+      <w:r>
+        <w:rPr>
+          <w:rFonts w:cs="Times New Roman"/>
+        </w:rPr>
+        <w:t xml:space="preserve"> GUI you can view your changes and commit them with a message.</w:t>
       </w:r>
     </w:p>
     <w:p>
@@ -1677,11 +1993,11 @@
         <w:pStyle w:val="Heading2"/>
         <w:ind w:left="360"/>
       </w:pPr>
-      <w:bookmarkStart w:id="10" w:name="_Toc342140631"/>
+      <w:bookmarkStart w:id="11" w:name="_Toc342141833"/>
       <w:r>
         <w:t>Sync Changes with master</w:t>
       </w:r>
-      <w:bookmarkEnd w:id="10"/>
+      <w:bookmarkEnd w:id="11"/>
     </w:p>
     <w:p>
       <w:pPr>
@@ -1693,7 +2009,15 @@
         <w:ind w:left="720"/>
       </w:pPr>
       <w:r>
-        <w:t>After your changes are committed to your local GitHub,</w:t>
+        <w:t xml:space="preserve">After your changes are committed to your local </w:t>
+      </w:r>
+      <w:proofErr w:type="spellStart"/>
+      <w:r>
+        <w:t>GitHub</w:t>
+      </w:r>
+      <w:proofErr w:type="spellEnd"/>
+      <w:r>
+        <w:t>,</w:t>
       </w:r>
       <w:r>
         <w:t xml:space="preserve"> you need to sync them with the master repository. The sync button mentioned in the update section will do this or you can use the command:</w:t>
@@ -1713,23 +2037,25 @@
           <w:szCs w:val="20"/>
         </w:rPr>
       </w:pPr>
-      <w:r>
-        <w:rPr>
-          <w:rFonts w:ascii="Courier New" w:hAnsi="Courier New" w:cs="Courier New"/>
-          <w:sz w:val="20"/>
-          <w:szCs w:val="20"/>
-        </w:rPr>
-        <w:t>g</w:t>
-      </w:r>
-      <w:bookmarkStart w:id="11" w:name="_GoBack"/>
-      <w:bookmarkEnd w:id="11"/>
-      <w:r>
-        <w:rPr>
-          <w:rFonts w:ascii="Courier New" w:hAnsi="Courier New" w:cs="Courier New"/>
-          <w:sz w:val="20"/>
-          <w:szCs w:val="20"/>
-        </w:rPr>
-        <w:t>it p</w:t>
+      <w:proofErr w:type="spellStart"/>
+      <w:proofErr w:type="gramStart"/>
+      <w:r>
+        <w:rPr>
+          <w:rFonts w:ascii="Courier New" w:hAnsi="Courier New" w:cs="Courier New"/>
+          <w:sz w:val="20"/>
+          <w:szCs w:val="20"/>
+        </w:rPr>
+        <w:t>git</w:t>
+      </w:r>
+      <w:proofErr w:type="spellEnd"/>
+      <w:proofErr w:type="gramEnd"/>
+      <w:r>
+        <w:rPr>
+          <w:rFonts w:ascii="Courier New" w:hAnsi="Courier New" w:cs="Courier New"/>
+          <w:sz w:val="20"/>
+          <w:szCs w:val="20"/>
+        </w:rPr>
+        <w:t xml:space="preserve"> p</w:t>
       </w:r>
       <w:r>
         <w:rPr>
@@ -1801,13 +2127,31 @@
         <w:szCs w:val="40"/>
       </w:rPr>
     </w:pPr>
+    <w:proofErr w:type="spellStart"/>
     <w:r>
       <w:rPr>
         <w:sz w:val="40"/>
         <w:szCs w:val="40"/>
       </w:rPr>
-      <w:t>GitHub HowTo</w:t>
+      <w:t>GitHub</w:t>
     </w:r>
+    <w:proofErr w:type="spellEnd"/>
+    <w:r>
+      <w:rPr>
+        <w:sz w:val="40"/>
+        <w:szCs w:val="40"/>
+      </w:rPr>
+      <w:t xml:space="preserve"> </w:t>
+    </w:r>
+    <w:proofErr w:type="spellStart"/>
+    <w:r>
+      <w:rPr>
+        <w:sz w:val="40"/>
+        <w:szCs w:val="40"/>
+      </w:rPr>
+      <w:t>HowTo</w:t>
+    </w:r>
+    <w:proofErr w:type="spellEnd"/>
   </w:p>
 </w:hdr>
 </file>
@@ -3249,7 +3593,7 @@
 </file>
 
 <file path=customXml/itemProps1.xml><?xml version="1.0" encoding="utf-8"?>
-<ds:datastoreItem xmlns:ds="http://schemas.openxmlformats.org/officeDocument/2006/customXml" ds:itemID="{74B904B5-9B7A-49D8-ACBD-27F07641826B}">
+<ds:datastoreItem xmlns:ds="http://schemas.openxmlformats.org/officeDocument/2006/customXml" ds:itemID="{BB8A5441-6AB9-4AF2-937F-D722A48A9985}">
   <ds:schemaRefs>
     <ds:schemaRef ds:uri="http://schemas.openxmlformats.org/officeDocument/2006/bibliography"/>
   </ds:schemaRefs>

</xml_diff>